<commit_message>
Core game loop and challenges document update.
</commit_message>
<xml_diff>
--- a/Research/Joseph/Batch Game/Batch game - Core game loop, challenges.docx
+++ b/Research/Joseph/Batch Game/Batch game - Core game loop, challenges.docx
@@ -153,6 +153,13 @@
     </w:p>
     <w:p>
       <w:r>
+        <w:t>Another issue with space is that, within the element game, elements may react if they are too close to each other, and so you must use space wisely to ensure that your procedure doesn’t route conflicting elements too close to eachother.</w:t>
+      </w:r>
+      <w:bookmarkStart w:id="0" w:name="_GoBack"/>
+      <w:bookmarkEnd w:id="0"/>
+    </w:p>
+    <w:p>
+      <w:r>
         <w:rPr>
           <w:b/>
         </w:rPr>
@@ -199,6 +206,7 @@
     </w:p>
     <w:p>
       <w:r>
+        <w:lastRenderedPageBreak/>
         <w:t>For example: in the context of a restaurant, you may need to create a solution that can output a meal once every 20 seconds. If your solution takes 30 seconds, then you need to look at how you can improve your solution.</w:t>
       </w:r>
     </w:p>
@@ -213,7 +221,6 @@
         <w:rPr>
           <w:i/>
         </w:rPr>
-        <w:lastRenderedPageBreak/>
         <w:t>Fig 1. Unoptimized solution (left) with a space of 7x5 and resource cost of 23 versus an optimized solution (right) with a space of 5x5 and a recourse cost of 12.</w:t>
       </w:r>
     </w:p>
@@ -336,10 +343,15 @@
     </w:p>
     <w:p/>
     <w:p>
-      <w:r>
+      <w:pPr>
         <w:rPr>
           <w:u w:val="single"/>
         </w:rPr>
+      </w:pPr>
+      <w:r>
+        <w:rPr>
+          <w:u w:val="single"/>
+        </w:rPr>
         <w:t>Mechanics</w:t>
       </w:r>
     </w:p>
@@ -348,119 +360,401 @@
         <w:rPr>
           <w:b/>
         </w:rPr>
-        <w:t>Conveyer belt – 1 cycle</w:t>
-      </w:r>
-    </w:p>
-    <w:p>
-      <w:r>
-        <w:t>Moves food between locations</w:t>
-      </w:r>
-    </w:p>
+        <w:t>Broken down – generic:</w:t>
+      </w:r>
+    </w:p>
+    <w:p>
+      <w:r>
+        <w:t>Movement</w:t>
+      </w:r>
+    </w:p>
+    <w:p>
+      <w:pPr>
+        <w:pStyle w:val="ListParagraph"/>
+        <w:numPr>
+          <w:ilvl w:val="0"/>
+          <w:numId w:val="4"/>
+        </w:numPr>
+      </w:pPr>
+      <w:r>
+        <w:t>Moving elements</w:t>
+      </w:r>
+      <w:r>
+        <w:br/>
+      </w:r>
+      <w:r>
+        <w:t>A “conveyer belt” is used to transport elements from one location to another. These are placed often in long string as can be seen above in Fig1.</w:t>
+      </w:r>
+    </w:p>
+    <w:p>
+      <w:r>
+        <w:t>Combination/Separation mechanic</w:t>
+      </w:r>
+    </w:p>
+    <w:p>
+      <w:pPr>
+        <w:pStyle w:val="ListParagraph"/>
+        <w:numPr>
+          <w:ilvl w:val="0"/>
+          <w:numId w:val="3"/>
+        </w:numPr>
+      </w:pPr>
+      <w:r>
+        <w:t>Combine two elements</w:t>
+      </w:r>
+      <w:r>
+        <w:br/>
+        <w:t xml:space="preserve">Two or more elements/ingredients can be combined to create a new output. </w:t>
+      </w:r>
+    </w:p>
+    <w:p>
+      <w:pPr>
+        <w:pStyle w:val="ListParagraph"/>
+        <w:numPr>
+          <w:ilvl w:val="0"/>
+          <w:numId w:val="3"/>
+        </w:numPr>
+      </w:pPr>
+      <w:r>
+        <w:t>Separating two elements</w:t>
+      </w:r>
+      <w:r>
+        <w:br/>
+        <w:t>A compound can be put into this mechanism and the ingredients used to make this compound are output.</w:t>
+      </w:r>
+    </w:p>
+    <w:p>
+      <w:r>
+        <w:t>Conversion</w:t>
+      </w:r>
+    </w:p>
+    <w:p>
+      <w:pPr>
+        <w:pStyle w:val="ListParagraph"/>
+        <w:numPr>
+          <w:ilvl w:val="0"/>
+          <w:numId w:val="6"/>
+        </w:numPr>
+      </w:pPr>
+      <w:r>
+        <w:t>Convert one element/ingredient to another</w:t>
+      </w:r>
+      <w:r>
+        <w:br/>
+        <w:t>May be a reversible or irreversible change</w:t>
+      </w:r>
+    </w:p>
+    <w:p>
+      <w:r>
+        <w:t xml:space="preserve">Element/ingredient </w:t>
+      </w:r>
+      <w:r>
+        <w:t>stat micro-</w:t>
+      </w:r>
+      <w:r>
+        <w:t>management</w:t>
+      </w:r>
+    </w:p>
+    <w:p>
+      <w:pPr>
+        <w:pStyle w:val="ListParagraph"/>
+        <w:numPr>
+          <w:ilvl w:val="0"/>
+          <w:numId w:val="5"/>
+        </w:numPr>
+      </w:pPr>
+      <w:r>
+        <w:t>Increasing or decreasing ingredient statistics</w:t>
+      </w:r>
+      <w:r>
+        <w:br/>
+        <w:t xml:space="preserve">Elements/ingredients can be passed through these machines to micromanage the stats of the resource itself. For example: increase its purity </w:t>
+      </w:r>
+    </w:p>
+    <w:p/>
+    <w:p/>
+    <w:p/>
     <w:p>
       <w:r>
         <w:rPr>
           <w:b/>
         </w:rPr>
-        <w:t>Heater – added onto conveyer belt</w:t>
-      </w:r>
-    </w:p>
-    <w:p>
-      <w:r>
-        <w:t>Keeps food warm as it passes</w:t>
-      </w:r>
-    </w:p>
+        <w:t>Restaurant specific:</w:t>
+      </w:r>
+    </w:p>
+    <w:p>
+      <w:r>
+        <w:t>Movement</w:t>
+      </w:r>
+    </w:p>
+    <w:p>
+      <w:pPr>
+        <w:pStyle w:val="ListParagraph"/>
+        <w:numPr>
+          <w:ilvl w:val="0"/>
+          <w:numId w:val="5"/>
+        </w:numPr>
+      </w:pPr>
+      <w:r>
+        <w:t>Conveyer belt</w:t>
+      </w:r>
+    </w:p>
+    <w:p>
+      <w:r>
+        <w:t>Combination / Separation</w:t>
+      </w:r>
+    </w:p>
+    <w:p>
+      <w:pPr>
+        <w:pStyle w:val="ListParagraph"/>
+        <w:numPr>
+          <w:ilvl w:val="0"/>
+          <w:numId w:val="5"/>
+        </w:numPr>
+      </w:pPr>
+      <w:r>
+        <w:t>Mixer</w:t>
+      </w:r>
+    </w:p>
+    <w:p>
+      <w:r>
+        <w:t>Conversion</w:t>
+      </w:r>
+    </w:p>
+    <w:p>
+      <w:pPr>
+        <w:pStyle w:val="ListParagraph"/>
+        <w:numPr>
+          <w:ilvl w:val="0"/>
+          <w:numId w:val="5"/>
+        </w:numPr>
+      </w:pPr>
+      <w:r>
+        <w:t>Chopper</w:t>
+      </w:r>
+      <w:r>
+        <w:br/>
+        <w:t>(E.g. carrot -&gt; carrot slices)</w:t>
+      </w:r>
+    </w:p>
+    <w:p>
+      <w:pPr>
+        <w:pStyle w:val="ListParagraph"/>
+        <w:numPr>
+          <w:ilvl w:val="0"/>
+          <w:numId w:val="5"/>
+        </w:numPr>
+      </w:pPr>
+      <w:r>
+        <w:t>Boiler</w:t>
+      </w:r>
+      <w:r>
+        <w:br/>
+        <w:t>(E.g. egg -&gt; boiled egg)</w:t>
+      </w:r>
+    </w:p>
+    <w:p>
+      <w:pPr>
+        <w:pStyle w:val="ListParagraph"/>
+        <w:numPr>
+          <w:ilvl w:val="0"/>
+          <w:numId w:val="5"/>
+        </w:numPr>
+      </w:pPr>
+      <w:r>
+        <w:t>Masher</w:t>
+      </w:r>
+      <w:r>
+        <w:br/>
+        <w:t>(E.g. potato -&gt; mashed potato)</w:t>
+      </w:r>
+    </w:p>
+    <w:p>
+      <w:pPr>
+        <w:pStyle w:val="ListParagraph"/>
+        <w:numPr>
+          <w:ilvl w:val="0"/>
+          <w:numId w:val="5"/>
+        </w:numPr>
+      </w:pPr>
+      <w:r>
+        <w:t>Oven</w:t>
+      </w:r>
+      <w:r>
+        <w:br/>
+        <w:t>(Turns raw food into cooked food)</w:t>
+      </w:r>
+    </w:p>
+    <w:p>
+      <w:r>
+        <w:t>Element/ingredient stat micro-management</w:t>
+      </w:r>
+    </w:p>
+    <w:p>
+      <w:pPr>
+        <w:pStyle w:val="ListParagraph"/>
+        <w:numPr>
+          <w:ilvl w:val="0"/>
+          <w:numId w:val="7"/>
+        </w:numPr>
+      </w:pPr>
+      <w:r>
+        <w:t>Fridge</w:t>
+      </w:r>
+      <w:r>
+        <w:br/>
+        <w:t>(Cools food down)</w:t>
+      </w:r>
+    </w:p>
+    <w:p>
+      <w:pPr>
+        <w:pStyle w:val="ListParagraph"/>
+        <w:numPr>
+          <w:ilvl w:val="0"/>
+          <w:numId w:val="7"/>
+        </w:numPr>
+      </w:pPr>
+      <w:r>
+        <w:t>Heater</w:t>
+      </w:r>
+      <w:r>
+        <w:br/>
+        <w:t>(Warms food up)</w:t>
+      </w:r>
+    </w:p>
+    <w:p/>
     <w:p>
       <w:r>
         <w:rPr>
           <w:b/>
         </w:rPr>
-        <w:t>Chopper – 2 cycles</w:t>
-      </w:r>
-    </w:p>
-    <w:p>
-      <w:r>
-        <w:t>Chops up food</w:t>
-      </w:r>
-    </w:p>
-    <w:p>
-      <w:r>
-        <w:rPr>
-          <w:b/>
-        </w:rPr>
-        <w:t>Mixer – 2 cycles</w:t>
-      </w:r>
-    </w:p>
-    <w:p>
-      <w:r>
-        <w:t>Mixes two or more ingredients together</w:t>
-      </w:r>
-    </w:p>
-    <w:p>
-      <w:r>
-        <w:rPr>
-          <w:b/>
-        </w:rPr>
-        <w:t>Boil – 2 cycles</w:t>
-      </w:r>
-    </w:p>
-    <w:p>
-      <w:r>
-        <w:t>Boils food e.g. eggs</w:t>
-      </w:r>
-    </w:p>
-    <w:p>
-      <w:r>
-        <w:rPr>
-          <w:b/>
-        </w:rPr>
-        <w:t>Fridge – 2 cycles</w:t>
-      </w:r>
-    </w:p>
-    <w:p>
-      <w:r>
-        <w:t>Cools food or keeps food cool</w:t>
-      </w:r>
-    </w:p>
-    <w:p>
-      <w:r>
-        <w:rPr>
-          <w:b/>
-        </w:rPr>
-        <w:t>Masher – 2 cycles</w:t>
-      </w:r>
-    </w:p>
-    <w:p>
-      <w:r>
-        <w:t>Mashes food, e.g. potato</w:t>
-      </w:r>
-    </w:p>
-    <w:p>
-      <w:r>
-        <w:rPr>
-          <w:b/>
-        </w:rPr>
-        <w:t>Oven / Grill – 3 cycles</w:t>
-      </w:r>
-    </w:p>
-    <w:p>
-      <w:r>
-        <w:t>Cooks food</w:t>
-      </w:r>
-    </w:p>
-    <w:p>
-      <w:pPr>
-        <w:rPr>
-          <w:b/>
-        </w:rPr>
-      </w:pPr>
-    </w:p>
-    <w:p>
-      <w:pPr>
-        <w:rPr>
-          <w:b/>
-        </w:rPr>
-      </w:pPr>
-    </w:p>
+        <w:t>Element game specific:</w:t>
+      </w:r>
+    </w:p>
+    <w:p>
+      <w:r>
+        <w:t>Movement</w:t>
+      </w:r>
+    </w:p>
+    <w:p>
+      <w:pPr>
+        <w:pStyle w:val="ListParagraph"/>
+        <w:numPr>
+          <w:ilvl w:val="0"/>
+          <w:numId w:val="8"/>
+        </w:numPr>
+      </w:pPr>
+      <w:r>
+        <w:t>Energy path</w:t>
+      </w:r>
+      <w:r>
+        <w:br/>
+        <w:t>A path for which elements will follow. Works like a conveyer belt.</w:t>
+      </w:r>
+    </w:p>
+    <w:p>
+      <w:r>
+        <w:t>Combination/Separation</w:t>
+      </w:r>
+    </w:p>
+    <w:p>
+      <w:pPr>
+        <w:pStyle w:val="ListParagraph"/>
+        <w:numPr>
+          <w:ilvl w:val="0"/>
+          <w:numId w:val="8"/>
+        </w:numPr>
+      </w:pPr>
+      <w:r>
+        <w:t>Compound</w:t>
+      </w:r>
+      <w:r>
+        <w:br/>
+        <w:t>Takes in multiple ingredients, spits out a compound</w:t>
+      </w:r>
+      <w:r>
+        <w:br/>
+        <w:t>(E.g. water + earth -&gt; mud)</w:t>
+      </w:r>
+    </w:p>
+    <w:p>
+      <w:pPr>
+        <w:pStyle w:val="ListParagraph"/>
+        <w:numPr>
+          <w:ilvl w:val="0"/>
+          <w:numId w:val="8"/>
+        </w:numPr>
+      </w:pPr>
+      <w:r>
+        <w:t>Separator</w:t>
+      </w:r>
+      <w:r>
+        <w:br/>
+        <w:t>Takes in a compound, spits out its ingredients</w:t>
+      </w:r>
+      <w:r>
+        <w:br/>
+        <w:t>(mud -&gt; water + earth)</w:t>
+      </w:r>
+    </w:p>
+    <w:p>
+      <w:r>
+        <w:t>Conversion</w:t>
+      </w:r>
+    </w:p>
+    <w:p>
+      <w:pPr>
+        <w:pStyle w:val="ListParagraph"/>
+        <w:numPr>
+          <w:ilvl w:val="0"/>
+          <w:numId w:val="9"/>
+        </w:numPr>
+      </w:pPr>
+      <w:r>
+        <w:t>Conversion</w:t>
+      </w:r>
+      <w:r>
+        <w:br/>
+        <w:t>Likely should require an additional cost</w:t>
+      </w:r>
+      <w:r>
+        <w:br/>
+      </w:r>
+      <w:r>
+        <w:lastRenderedPageBreak/>
+        <w:t>Limited as to what can convert into what</w:t>
+      </w:r>
+      <w:r>
+        <w:br/>
+        <w:t>(E.g. water-&gt;Ice)</w:t>
+      </w:r>
+    </w:p>
+    <w:p/>
+    <w:p>
+      <w:r>
+        <w:t>Element/ingredient stat micro-management</w:t>
+      </w:r>
+    </w:p>
+    <w:p>
+      <w:pPr>
+        <w:pStyle w:val="ListParagraph"/>
+        <w:numPr>
+          <w:ilvl w:val="0"/>
+          <w:numId w:val="9"/>
+        </w:numPr>
+      </w:pPr>
+      <w:r>
+        <w:t>Purifier</w:t>
+      </w:r>
+      <w:r>
+        <w:br/>
+        <w:t xml:space="preserve">Elements may need to be pure enough in order to be converted. If they interact with too many other elements close </w:t>
+      </w:r>
+      <w:r>
+        <w:t>by it can disrupt their purity.</w:t>
+      </w:r>
+    </w:p>
+    <w:p/>
     <w:p>
       <w:pPr>
         <w:rPr>
@@ -472,13 +766,26 @@
         <w:rPr>
           <w:u w:val="single"/>
         </w:rPr>
-        <w:lastRenderedPageBreak/>
         <w:t>Example problem and solution</w:t>
       </w:r>
     </w:p>
     <w:p>
       <w:pPr>
         <w:rPr>
+          <w:b/>
+        </w:rPr>
+      </w:pPr>
+      <w:r>
+        <w:rPr>
+          <w:b/>
+        </w:rPr>
+        <w:t>Restaurant</w:t>
+      </w:r>
+    </w:p>
+    <w:p>
+      <w:pPr>
+        <w:ind w:firstLine="720"/>
+        <w:rPr>
           <w:i/>
         </w:rPr>
       </w:pPr>
@@ -488,8 +795,6 @@
         </w:rPr>
         <w:t>See ExampleLevel.png</w:t>
       </w:r>
-      <w:bookmarkStart w:id="0" w:name="_GoBack"/>
-      <w:bookmarkEnd w:id="0"/>
     </w:p>
     <w:p>
       <w:r>
@@ -549,6 +854,19 @@
     </w:p>
     <w:p>
       <w:r>
+        <w:t xml:space="preserve">Little alchemy: </w:t>
+      </w:r>
+      <w:hyperlink r:id="rId11" w:history="1">
+        <w:r>
+          <w:rPr>
+            <w:rStyle w:val="Hyperlink"/>
+          </w:rPr>
+          <w:t>https://littlealchemy.com/</w:t>
+        </w:r>
+      </w:hyperlink>
+    </w:p>
+    <w:p>
+      <w:r>
         <w:t xml:space="preserve">Brown, M. (2015) </w:t>
       </w:r>
       <w:r>
@@ -560,7 +878,7 @@
       <w:r>
         <w:t xml:space="preserve">. [Video] Available online: </w:t>
       </w:r>
-      <w:hyperlink r:id="rId11">
+      <w:hyperlink r:id="rId12">
         <w:r>
           <w:rPr>
             <w:color w:val="1155CC"/>
@@ -586,6 +904,797 @@
 <file path=word/numbering.xml><?xml version="1.0" encoding="utf-8"?>
 <w:numbering xmlns:wpc="http://schemas.microsoft.com/office/word/2010/wordprocessingCanvas" xmlns:cx="http://schemas.microsoft.com/office/drawing/2014/chartex" xmlns:cx1="http://schemas.microsoft.com/office/drawing/2015/9/8/chartex" xmlns:cx2="http://schemas.microsoft.com/office/drawing/2015/10/21/chartex" xmlns:cx3="http://schemas.microsoft.com/office/drawing/2016/5/9/chartex" xmlns:cx4="http://schemas.microsoft.com/office/drawing/2016/5/10/chartex" xmlns:cx5="http://schemas.microsoft.com/office/drawing/2016/5/11/chartex" xmlns:cx6="http://schemas.microsoft.com/office/drawing/2016/5/12/chartex" xmlns:cx7="http://schemas.microsoft.com/office/drawing/2016/5/13/chartex" xmlns:cx8="http://schemas.microsoft.com/office/drawing/2016/5/14/chartex" xmlns:mc="http://schemas.openxmlformats.org/markup-compatibility/2006" xmlns:aink="http://schemas.microsoft.com/office/drawing/2016/ink" xmlns:am3d="http://schemas.microsoft.com/office/drawing/2017/model3d" xmlns:o="urn:schemas-microsoft-com:office:office" xmlns:r="http://schemas.openxmlformats.org/officeDocument/2006/relationships" xmlns:m="http://schemas.openxmlformats.org/officeDocument/2006/math" xmlns:v="urn:schemas-microsoft-com:vml" xmlns:wp14="http://schemas.microsoft.com/office/word/2010/wordprocessingDrawing" xmlns:wp="http://schemas.openxmlformats.org/drawingml/2006/wordprocessingDrawing" xmlns:w10="urn:schemas-microsoft-com:office:word" xmlns:w="http://schemas.openxmlformats.org/wordprocessingml/2006/main" xmlns:w14="http://schemas.microsoft.com/office/word/2010/wordml" xmlns:w15="http://schemas.microsoft.com/office/word/2012/wordml" xmlns:w16se="http://schemas.microsoft.com/office/word/2015/wordml/symex" xmlns:wpg="http://schemas.microsoft.com/office/word/2010/wordprocessingGroup" xmlns:wpi="http://schemas.microsoft.com/office/word/2010/wordprocessingInk" xmlns:wne="http://schemas.microsoft.com/office/word/2006/wordml" xmlns:wps="http://schemas.microsoft.com/office/word/2010/wordprocessingShape" mc:Ignorable="w14 w15 w16se wp14">
   <w:abstractNum w:abstractNumId="0" w15:restartNumberingAfterBreak="0">
+    <w:nsid w:val="18842948"/>
+    <w:multiLevelType w:val="hybridMultilevel"/>
+    <w:tmpl w:val="B750FFDA"/>
+    <w:lvl w:ilvl="0" w:tplc="08090001">
+      <w:start w:val="1"/>
+      <w:numFmt w:val="bullet"/>
+      <w:lvlText w:val=""/>
+      <w:lvlJc w:val="left"/>
+      <w:pPr>
+        <w:ind w:left="720" w:hanging="360"/>
+      </w:pPr>
+      <w:rPr>
+        <w:rFonts w:ascii="Symbol" w:hAnsi="Symbol" w:hint="default"/>
+      </w:rPr>
+    </w:lvl>
+    <w:lvl w:ilvl="1" w:tplc="08090003" w:tentative="1">
+      <w:start w:val="1"/>
+      <w:numFmt w:val="bullet"/>
+      <w:lvlText w:val="o"/>
+      <w:lvlJc w:val="left"/>
+      <w:pPr>
+        <w:ind w:left="1440" w:hanging="360"/>
+      </w:pPr>
+      <w:rPr>
+        <w:rFonts w:ascii="Courier New" w:hAnsi="Courier New" w:cs="Courier New" w:hint="default"/>
+      </w:rPr>
+    </w:lvl>
+    <w:lvl w:ilvl="2" w:tplc="08090005" w:tentative="1">
+      <w:start w:val="1"/>
+      <w:numFmt w:val="bullet"/>
+      <w:lvlText w:val=""/>
+      <w:lvlJc w:val="left"/>
+      <w:pPr>
+        <w:ind w:left="2160" w:hanging="360"/>
+      </w:pPr>
+      <w:rPr>
+        <w:rFonts w:ascii="Wingdings" w:hAnsi="Wingdings" w:hint="default"/>
+      </w:rPr>
+    </w:lvl>
+    <w:lvl w:ilvl="3" w:tplc="08090001" w:tentative="1">
+      <w:start w:val="1"/>
+      <w:numFmt w:val="bullet"/>
+      <w:lvlText w:val=""/>
+      <w:lvlJc w:val="left"/>
+      <w:pPr>
+        <w:ind w:left="2880" w:hanging="360"/>
+      </w:pPr>
+      <w:rPr>
+        <w:rFonts w:ascii="Symbol" w:hAnsi="Symbol" w:hint="default"/>
+      </w:rPr>
+    </w:lvl>
+    <w:lvl w:ilvl="4" w:tplc="08090003" w:tentative="1">
+      <w:start w:val="1"/>
+      <w:numFmt w:val="bullet"/>
+      <w:lvlText w:val="o"/>
+      <w:lvlJc w:val="left"/>
+      <w:pPr>
+        <w:ind w:left="3600" w:hanging="360"/>
+      </w:pPr>
+      <w:rPr>
+        <w:rFonts w:ascii="Courier New" w:hAnsi="Courier New" w:cs="Courier New" w:hint="default"/>
+      </w:rPr>
+    </w:lvl>
+    <w:lvl w:ilvl="5" w:tplc="08090005" w:tentative="1">
+      <w:start w:val="1"/>
+      <w:numFmt w:val="bullet"/>
+      <w:lvlText w:val=""/>
+      <w:lvlJc w:val="left"/>
+      <w:pPr>
+        <w:ind w:left="4320" w:hanging="360"/>
+      </w:pPr>
+      <w:rPr>
+        <w:rFonts w:ascii="Wingdings" w:hAnsi="Wingdings" w:hint="default"/>
+      </w:rPr>
+    </w:lvl>
+    <w:lvl w:ilvl="6" w:tplc="08090001" w:tentative="1">
+      <w:start w:val="1"/>
+      <w:numFmt w:val="bullet"/>
+      <w:lvlText w:val=""/>
+      <w:lvlJc w:val="left"/>
+      <w:pPr>
+        <w:ind w:left="5040" w:hanging="360"/>
+      </w:pPr>
+      <w:rPr>
+        <w:rFonts w:ascii="Symbol" w:hAnsi="Symbol" w:hint="default"/>
+      </w:rPr>
+    </w:lvl>
+    <w:lvl w:ilvl="7" w:tplc="08090003" w:tentative="1">
+      <w:start w:val="1"/>
+      <w:numFmt w:val="bullet"/>
+      <w:lvlText w:val="o"/>
+      <w:lvlJc w:val="left"/>
+      <w:pPr>
+        <w:ind w:left="5760" w:hanging="360"/>
+      </w:pPr>
+      <w:rPr>
+        <w:rFonts w:ascii="Courier New" w:hAnsi="Courier New" w:cs="Courier New" w:hint="default"/>
+      </w:rPr>
+    </w:lvl>
+    <w:lvl w:ilvl="8" w:tplc="08090005" w:tentative="1">
+      <w:start w:val="1"/>
+      <w:numFmt w:val="bullet"/>
+      <w:lvlText w:val=""/>
+      <w:lvlJc w:val="left"/>
+      <w:pPr>
+        <w:ind w:left="6480" w:hanging="360"/>
+      </w:pPr>
+      <w:rPr>
+        <w:rFonts w:ascii="Wingdings" w:hAnsi="Wingdings" w:hint="default"/>
+      </w:rPr>
+    </w:lvl>
+  </w:abstractNum>
+  <w:abstractNum w:abstractNumId="1" w15:restartNumberingAfterBreak="0">
+    <w:nsid w:val="28CD75B9"/>
+    <w:multiLevelType w:val="hybridMultilevel"/>
+    <w:tmpl w:val="A4EEEDA4"/>
+    <w:lvl w:ilvl="0" w:tplc="08090001">
+      <w:start w:val="1"/>
+      <w:numFmt w:val="bullet"/>
+      <w:lvlText w:val=""/>
+      <w:lvlJc w:val="left"/>
+      <w:pPr>
+        <w:ind w:left="720" w:hanging="360"/>
+      </w:pPr>
+      <w:rPr>
+        <w:rFonts w:ascii="Symbol" w:hAnsi="Symbol" w:hint="default"/>
+      </w:rPr>
+    </w:lvl>
+    <w:lvl w:ilvl="1" w:tplc="08090003" w:tentative="1">
+      <w:start w:val="1"/>
+      <w:numFmt w:val="bullet"/>
+      <w:lvlText w:val="o"/>
+      <w:lvlJc w:val="left"/>
+      <w:pPr>
+        <w:ind w:left="1440" w:hanging="360"/>
+      </w:pPr>
+      <w:rPr>
+        <w:rFonts w:ascii="Courier New" w:hAnsi="Courier New" w:cs="Courier New" w:hint="default"/>
+      </w:rPr>
+    </w:lvl>
+    <w:lvl w:ilvl="2" w:tplc="08090005" w:tentative="1">
+      <w:start w:val="1"/>
+      <w:numFmt w:val="bullet"/>
+      <w:lvlText w:val=""/>
+      <w:lvlJc w:val="left"/>
+      <w:pPr>
+        <w:ind w:left="2160" w:hanging="360"/>
+      </w:pPr>
+      <w:rPr>
+        <w:rFonts w:ascii="Wingdings" w:hAnsi="Wingdings" w:hint="default"/>
+      </w:rPr>
+    </w:lvl>
+    <w:lvl w:ilvl="3" w:tplc="08090001" w:tentative="1">
+      <w:start w:val="1"/>
+      <w:numFmt w:val="bullet"/>
+      <w:lvlText w:val=""/>
+      <w:lvlJc w:val="left"/>
+      <w:pPr>
+        <w:ind w:left="2880" w:hanging="360"/>
+      </w:pPr>
+      <w:rPr>
+        <w:rFonts w:ascii="Symbol" w:hAnsi="Symbol" w:hint="default"/>
+      </w:rPr>
+    </w:lvl>
+    <w:lvl w:ilvl="4" w:tplc="08090003" w:tentative="1">
+      <w:start w:val="1"/>
+      <w:numFmt w:val="bullet"/>
+      <w:lvlText w:val="o"/>
+      <w:lvlJc w:val="left"/>
+      <w:pPr>
+        <w:ind w:left="3600" w:hanging="360"/>
+      </w:pPr>
+      <w:rPr>
+        <w:rFonts w:ascii="Courier New" w:hAnsi="Courier New" w:cs="Courier New" w:hint="default"/>
+      </w:rPr>
+    </w:lvl>
+    <w:lvl w:ilvl="5" w:tplc="08090005" w:tentative="1">
+      <w:start w:val="1"/>
+      <w:numFmt w:val="bullet"/>
+      <w:lvlText w:val=""/>
+      <w:lvlJc w:val="left"/>
+      <w:pPr>
+        <w:ind w:left="4320" w:hanging="360"/>
+      </w:pPr>
+      <w:rPr>
+        <w:rFonts w:ascii="Wingdings" w:hAnsi="Wingdings" w:hint="default"/>
+      </w:rPr>
+    </w:lvl>
+    <w:lvl w:ilvl="6" w:tplc="08090001" w:tentative="1">
+      <w:start w:val="1"/>
+      <w:numFmt w:val="bullet"/>
+      <w:lvlText w:val=""/>
+      <w:lvlJc w:val="left"/>
+      <w:pPr>
+        <w:ind w:left="5040" w:hanging="360"/>
+      </w:pPr>
+      <w:rPr>
+        <w:rFonts w:ascii="Symbol" w:hAnsi="Symbol" w:hint="default"/>
+      </w:rPr>
+    </w:lvl>
+    <w:lvl w:ilvl="7" w:tplc="08090003" w:tentative="1">
+      <w:start w:val="1"/>
+      <w:numFmt w:val="bullet"/>
+      <w:lvlText w:val="o"/>
+      <w:lvlJc w:val="left"/>
+      <w:pPr>
+        <w:ind w:left="5760" w:hanging="360"/>
+      </w:pPr>
+      <w:rPr>
+        <w:rFonts w:ascii="Courier New" w:hAnsi="Courier New" w:cs="Courier New" w:hint="default"/>
+      </w:rPr>
+    </w:lvl>
+    <w:lvl w:ilvl="8" w:tplc="08090005" w:tentative="1">
+      <w:start w:val="1"/>
+      <w:numFmt w:val="bullet"/>
+      <w:lvlText w:val=""/>
+      <w:lvlJc w:val="left"/>
+      <w:pPr>
+        <w:ind w:left="6480" w:hanging="360"/>
+      </w:pPr>
+      <w:rPr>
+        <w:rFonts w:ascii="Wingdings" w:hAnsi="Wingdings" w:hint="default"/>
+      </w:rPr>
+    </w:lvl>
+  </w:abstractNum>
+  <w:abstractNum w:abstractNumId="2" w15:restartNumberingAfterBreak="0">
+    <w:nsid w:val="33381B12"/>
+    <w:multiLevelType w:val="hybridMultilevel"/>
+    <w:tmpl w:val="F4C84C48"/>
+    <w:lvl w:ilvl="0" w:tplc="08090001">
+      <w:start w:val="1"/>
+      <w:numFmt w:val="bullet"/>
+      <w:lvlText w:val=""/>
+      <w:lvlJc w:val="left"/>
+      <w:pPr>
+        <w:ind w:left="720" w:hanging="360"/>
+      </w:pPr>
+      <w:rPr>
+        <w:rFonts w:ascii="Symbol" w:hAnsi="Symbol" w:hint="default"/>
+      </w:rPr>
+    </w:lvl>
+    <w:lvl w:ilvl="1" w:tplc="08090003" w:tentative="1">
+      <w:start w:val="1"/>
+      <w:numFmt w:val="bullet"/>
+      <w:lvlText w:val="o"/>
+      <w:lvlJc w:val="left"/>
+      <w:pPr>
+        <w:ind w:left="1440" w:hanging="360"/>
+      </w:pPr>
+      <w:rPr>
+        <w:rFonts w:ascii="Courier New" w:hAnsi="Courier New" w:cs="Courier New" w:hint="default"/>
+      </w:rPr>
+    </w:lvl>
+    <w:lvl w:ilvl="2" w:tplc="08090005" w:tentative="1">
+      <w:start w:val="1"/>
+      <w:numFmt w:val="bullet"/>
+      <w:lvlText w:val=""/>
+      <w:lvlJc w:val="left"/>
+      <w:pPr>
+        <w:ind w:left="2160" w:hanging="360"/>
+      </w:pPr>
+      <w:rPr>
+        <w:rFonts w:ascii="Wingdings" w:hAnsi="Wingdings" w:hint="default"/>
+      </w:rPr>
+    </w:lvl>
+    <w:lvl w:ilvl="3" w:tplc="08090001" w:tentative="1">
+      <w:start w:val="1"/>
+      <w:numFmt w:val="bullet"/>
+      <w:lvlText w:val=""/>
+      <w:lvlJc w:val="left"/>
+      <w:pPr>
+        <w:ind w:left="2880" w:hanging="360"/>
+      </w:pPr>
+      <w:rPr>
+        <w:rFonts w:ascii="Symbol" w:hAnsi="Symbol" w:hint="default"/>
+      </w:rPr>
+    </w:lvl>
+    <w:lvl w:ilvl="4" w:tplc="08090003" w:tentative="1">
+      <w:start w:val="1"/>
+      <w:numFmt w:val="bullet"/>
+      <w:lvlText w:val="o"/>
+      <w:lvlJc w:val="left"/>
+      <w:pPr>
+        <w:ind w:left="3600" w:hanging="360"/>
+      </w:pPr>
+      <w:rPr>
+        <w:rFonts w:ascii="Courier New" w:hAnsi="Courier New" w:cs="Courier New" w:hint="default"/>
+      </w:rPr>
+    </w:lvl>
+    <w:lvl w:ilvl="5" w:tplc="08090005" w:tentative="1">
+      <w:start w:val="1"/>
+      <w:numFmt w:val="bullet"/>
+      <w:lvlText w:val=""/>
+      <w:lvlJc w:val="left"/>
+      <w:pPr>
+        <w:ind w:left="4320" w:hanging="360"/>
+      </w:pPr>
+      <w:rPr>
+        <w:rFonts w:ascii="Wingdings" w:hAnsi="Wingdings" w:hint="default"/>
+      </w:rPr>
+    </w:lvl>
+    <w:lvl w:ilvl="6" w:tplc="08090001" w:tentative="1">
+      <w:start w:val="1"/>
+      <w:numFmt w:val="bullet"/>
+      <w:lvlText w:val=""/>
+      <w:lvlJc w:val="left"/>
+      <w:pPr>
+        <w:ind w:left="5040" w:hanging="360"/>
+      </w:pPr>
+      <w:rPr>
+        <w:rFonts w:ascii="Symbol" w:hAnsi="Symbol" w:hint="default"/>
+      </w:rPr>
+    </w:lvl>
+    <w:lvl w:ilvl="7" w:tplc="08090003" w:tentative="1">
+      <w:start w:val="1"/>
+      <w:numFmt w:val="bullet"/>
+      <w:lvlText w:val="o"/>
+      <w:lvlJc w:val="left"/>
+      <w:pPr>
+        <w:ind w:left="5760" w:hanging="360"/>
+      </w:pPr>
+      <w:rPr>
+        <w:rFonts w:ascii="Courier New" w:hAnsi="Courier New" w:cs="Courier New" w:hint="default"/>
+      </w:rPr>
+    </w:lvl>
+    <w:lvl w:ilvl="8" w:tplc="08090005" w:tentative="1">
+      <w:start w:val="1"/>
+      <w:numFmt w:val="bullet"/>
+      <w:lvlText w:val=""/>
+      <w:lvlJc w:val="left"/>
+      <w:pPr>
+        <w:ind w:left="6480" w:hanging="360"/>
+      </w:pPr>
+      <w:rPr>
+        <w:rFonts w:ascii="Wingdings" w:hAnsi="Wingdings" w:hint="default"/>
+      </w:rPr>
+    </w:lvl>
+  </w:abstractNum>
+  <w:abstractNum w:abstractNumId="3" w15:restartNumberingAfterBreak="0">
+    <w:nsid w:val="3660469D"/>
+    <w:multiLevelType w:val="hybridMultilevel"/>
+    <w:tmpl w:val="52F26426"/>
+    <w:lvl w:ilvl="0" w:tplc="08090001">
+      <w:start w:val="1"/>
+      <w:numFmt w:val="bullet"/>
+      <w:lvlText w:val=""/>
+      <w:lvlJc w:val="left"/>
+      <w:pPr>
+        <w:ind w:left="720" w:hanging="360"/>
+      </w:pPr>
+      <w:rPr>
+        <w:rFonts w:ascii="Symbol" w:hAnsi="Symbol" w:hint="default"/>
+      </w:rPr>
+    </w:lvl>
+    <w:lvl w:ilvl="1" w:tplc="08090003" w:tentative="1">
+      <w:start w:val="1"/>
+      <w:numFmt w:val="bullet"/>
+      <w:lvlText w:val="o"/>
+      <w:lvlJc w:val="left"/>
+      <w:pPr>
+        <w:ind w:left="1440" w:hanging="360"/>
+      </w:pPr>
+      <w:rPr>
+        <w:rFonts w:ascii="Courier New" w:hAnsi="Courier New" w:cs="Courier New" w:hint="default"/>
+      </w:rPr>
+    </w:lvl>
+    <w:lvl w:ilvl="2" w:tplc="08090005" w:tentative="1">
+      <w:start w:val="1"/>
+      <w:numFmt w:val="bullet"/>
+      <w:lvlText w:val=""/>
+      <w:lvlJc w:val="left"/>
+      <w:pPr>
+        <w:ind w:left="2160" w:hanging="360"/>
+      </w:pPr>
+      <w:rPr>
+        <w:rFonts w:ascii="Wingdings" w:hAnsi="Wingdings" w:hint="default"/>
+      </w:rPr>
+    </w:lvl>
+    <w:lvl w:ilvl="3" w:tplc="08090001" w:tentative="1">
+      <w:start w:val="1"/>
+      <w:numFmt w:val="bullet"/>
+      <w:lvlText w:val=""/>
+      <w:lvlJc w:val="left"/>
+      <w:pPr>
+        <w:ind w:left="2880" w:hanging="360"/>
+      </w:pPr>
+      <w:rPr>
+        <w:rFonts w:ascii="Symbol" w:hAnsi="Symbol" w:hint="default"/>
+      </w:rPr>
+    </w:lvl>
+    <w:lvl w:ilvl="4" w:tplc="08090003" w:tentative="1">
+      <w:start w:val="1"/>
+      <w:numFmt w:val="bullet"/>
+      <w:lvlText w:val="o"/>
+      <w:lvlJc w:val="left"/>
+      <w:pPr>
+        <w:ind w:left="3600" w:hanging="360"/>
+      </w:pPr>
+      <w:rPr>
+        <w:rFonts w:ascii="Courier New" w:hAnsi="Courier New" w:cs="Courier New" w:hint="default"/>
+      </w:rPr>
+    </w:lvl>
+    <w:lvl w:ilvl="5" w:tplc="08090005" w:tentative="1">
+      <w:start w:val="1"/>
+      <w:numFmt w:val="bullet"/>
+      <w:lvlText w:val=""/>
+      <w:lvlJc w:val="left"/>
+      <w:pPr>
+        <w:ind w:left="4320" w:hanging="360"/>
+      </w:pPr>
+      <w:rPr>
+        <w:rFonts w:ascii="Wingdings" w:hAnsi="Wingdings" w:hint="default"/>
+      </w:rPr>
+    </w:lvl>
+    <w:lvl w:ilvl="6" w:tplc="08090001" w:tentative="1">
+      <w:start w:val="1"/>
+      <w:numFmt w:val="bullet"/>
+      <w:lvlText w:val=""/>
+      <w:lvlJc w:val="left"/>
+      <w:pPr>
+        <w:ind w:left="5040" w:hanging="360"/>
+      </w:pPr>
+      <w:rPr>
+        <w:rFonts w:ascii="Symbol" w:hAnsi="Symbol" w:hint="default"/>
+      </w:rPr>
+    </w:lvl>
+    <w:lvl w:ilvl="7" w:tplc="08090003" w:tentative="1">
+      <w:start w:val="1"/>
+      <w:numFmt w:val="bullet"/>
+      <w:lvlText w:val="o"/>
+      <w:lvlJc w:val="left"/>
+      <w:pPr>
+        <w:ind w:left="5760" w:hanging="360"/>
+      </w:pPr>
+      <w:rPr>
+        <w:rFonts w:ascii="Courier New" w:hAnsi="Courier New" w:cs="Courier New" w:hint="default"/>
+      </w:rPr>
+    </w:lvl>
+    <w:lvl w:ilvl="8" w:tplc="08090005" w:tentative="1">
+      <w:start w:val="1"/>
+      <w:numFmt w:val="bullet"/>
+      <w:lvlText w:val=""/>
+      <w:lvlJc w:val="left"/>
+      <w:pPr>
+        <w:ind w:left="6480" w:hanging="360"/>
+      </w:pPr>
+      <w:rPr>
+        <w:rFonts w:ascii="Wingdings" w:hAnsi="Wingdings" w:hint="default"/>
+      </w:rPr>
+    </w:lvl>
+  </w:abstractNum>
+  <w:abstractNum w:abstractNumId="4" w15:restartNumberingAfterBreak="0">
+    <w:nsid w:val="38F01531"/>
+    <w:multiLevelType w:val="hybridMultilevel"/>
+    <w:tmpl w:val="48789372"/>
+    <w:lvl w:ilvl="0" w:tplc="08090001">
+      <w:start w:val="1"/>
+      <w:numFmt w:val="bullet"/>
+      <w:lvlText w:val=""/>
+      <w:lvlJc w:val="left"/>
+      <w:pPr>
+        <w:ind w:left="720" w:hanging="360"/>
+      </w:pPr>
+      <w:rPr>
+        <w:rFonts w:ascii="Symbol" w:hAnsi="Symbol" w:hint="default"/>
+      </w:rPr>
+    </w:lvl>
+    <w:lvl w:ilvl="1" w:tplc="08090003" w:tentative="1">
+      <w:start w:val="1"/>
+      <w:numFmt w:val="bullet"/>
+      <w:lvlText w:val="o"/>
+      <w:lvlJc w:val="left"/>
+      <w:pPr>
+        <w:ind w:left="1440" w:hanging="360"/>
+      </w:pPr>
+      <w:rPr>
+        <w:rFonts w:ascii="Courier New" w:hAnsi="Courier New" w:cs="Courier New" w:hint="default"/>
+      </w:rPr>
+    </w:lvl>
+    <w:lvl w:ilvl="2" w:tplc="08090005" w:tentative="1">
+      <w:start w:val="1"/>
+      <w:numFmt w:val="bullet"/>
+      <w:lvlText w:val=""/>
+      <w:lvlJc w:val="left"/>
+      <w:pPr>
+        <w:ind w:left="2160" w:hanging="360"/>
+      </w:pPr>
+      <w:rPr>
+        <w:rFonts w:ascii="Wingdings" w:hAnsi="Wingdings" w:hint="default"/>
+      </w:rPr>
+    </w:lvl>
+    <w:lvl w:ilvl="3" w:tplc="08090001" w:tentative="1">
+      <w:start w:val="1"/>
+      <w:numFmt w:val="bullet"/>
+      <w:lvlText w:val=""/>
+      <w:lvlJc w:val="left"/>
+      <w:pPr>
+        <w:ind w:left="2880" w:hanging="360"/>
+      </w:pPr>
+      <w:rPr>
+        <w:rFonts w:ascii="Symbol" w:hAnsi="Symbol" w:hint="default"/>
+      </w:rPr>
+    </w:lvl>
+    <w:lvl w:ilvl="4" w:tplc="08090003" w:tentative="1">
+      <w:start w:val="1"/>
+      <w:numFmt w:val="bullet"/>
+      <w:lvlText w:val="o"/>
+      <w:lvlJc w:val="left"/>
+      <w:pPr>
+        <w:ind w:left="3600" w:hanging="360"/>
+      </w:pPr>
+      <w:rPr>
+        <w:rFonts w:ascii="Courier New" w:hAnsi="Courier New" w:cs="Courier New" w:hint="default"/>
+      </w:rPr>
+    </w:lvl>
+    <w:lvl w:ilvl="5" w:tplc="08090005" w:tentative="1">
+      <w:start w:val="1"/>
+      <w:numFmt w:val="bullet"/>
+      <w:lvlText w:val=""/>
+      <w:lvlJc w:val="left"/>
+      <w:pPr>
+        <w:ind w:left="4320" w:hanging="360"/>
+      </w:pPr>
+      <w:rPr>
+        <w:rFonts w:ascii="Wingdings" w:hAnsi="Wingdings" w:hint="default"/>
+      </w:rPr>
+    </w:lvl>
+    <w:lvl w:ilvl="6" w:tplc="08090001" w:tentative="1">
+      <w:start w:val="1"/>
+      <w:numFmt w:val="bullet"/>
+      <w:lvlText w:val=""/>
+      <w:lvlJc w:val="left"/>
+      <w:pPr>
+        <w:ind w:left="5040" w:hanging="360"/>
+      </w:pPr>
+      <w:rPr>
+        <w:rFonts w:ascii="Symbol" w:hAnsi="Symbol" w:hint="default"/>
+      </w:rPr>
+    </w:lvl>
+    <w:lvl w:ilvl="7" w:tplc="08090003" w:tentative="1">
+      <w:start w:val="1"/>
+      <w:numFmt w:val="bullet"/>
+      <w:lvlText w:val="o"/>
+      <w:lvlJc w:val="left"/>
+      <w:pPr>
+        <w:ind w:left="5760" w:hanging="360"/>
+      </w:pPr>
+      <w:rPr>
+        <w:rFonts w:ascii="Courier New" w:hAnsi="Courier New" w:cs="Courier New" w:hint="default"/>
+      </w:rPr>
+    </w:lvl>
+    <w:lvl w:ilvl="8" w:tplc="08090005" w:tentative="1">
+      <w:start w:val="1"/>
+      <w:numFmt w:val="bullet"/>
+      <w:lvlText w:val=""/>
+      <w:lvlJc w:val="left"/>
+      <w:pPr>
+        <w:ind w:left="6480" w:hanging="360"/>
+      </w:pPr>
+      <w:rPr>
+        <w:rFonts w:ascii="Wingdings" w:hAnsi="Wingdings" w:hint="default"/>
+      </w:rPr>
+    </w:lvl>
+  </w:abstractNum>
+  <w:abstractNum w:abstractNumId="5" w15:restartNumberingAfterBreak="0">
+    <w:nsid w:val="497D14C2"/>
+    <w:multiLevelType w:val="hybridMultilevel"/>
+    <w:tmpl w:val="E21028BE"/>
+    <w:lvl w:ilvl="0" w:tplc="08090001">
+      <w:start w:val="1"/>
+      <w:numFmt w:val="bullet"/>
+      <w:lvlText w:val=""/>
+      <w:lvlJc w:val="left"/>
+      <w:pPr>
+        <w:ind w:left="1440" w:hanging="360"/>
+      </w:pPr>
+      <w:rPr>
+        <w:rFonts w:ascii="Symbol" w:hAnsi="Symbol" w:hint="default"/>
+      </w:rPr>
+    </w:lvl>
+    <w:lvl w:ilvl="1" w:tplc="08090003" w:tentative="1">
+      <w:start w:val="1"/>
+      <w:numFmt w:val="bullet"/>
+      <w:lvlText w:val="o"/>
+      <w:lvlJc w:val="left"/>
+      <w:pPr>
+        <w:ind w:left="2160" w:hanging="360"/>
+      </w:pPr>
+      <w:rPr>
+        <w:rFonts w:ascii="Courier New" w:hAnsi="Courier New" w:cs="Courier New" w:hint="default"/>
+      </w:rPr>
+    </w:lvl>
+    <w:lvl w:ilvl="2" w:tplc="08090005" w:tentative="1">
+      <w:start w:val="1"/>
+      <w:numFmt w:val="bullet"/>
+      <w:lvlText w:val=""/>
+      <w:lvlJc w:val="left"/>
+      <w:pPr>
+        <w:ind w:left="2880" w:hanging="360"/>
+      </w:pPr>
+      <w:rPr>
+        <w:rFonts w:ascii="Wingdings" w:hAnsi="Wingdings" w:hint="default"/>
+      </w:rPr>
+    </w:lvl>
+    <w:lvl w:ilvl="3" w:tplc="08090001" w:tentative="1">
+      <w:start w:val="1"/>
+      <w:numFmt w:val="bullet"/>
+      <w:lvlText w:val=""/>
+      <w:lvlJc w:val="left"/>
+      <w:pPr>
+        <w:ind w:left="3600" w:hanging="360"/>
+      </w:pPr>
+      <w:rPr>
+        <w:rFonts w:ascii="Symbol" w:hAnsi="Symbol" w:hint="default"/>
+      </w:rPr>
+    </w:lvl>
+    <w:lvl w:ilvl="4" w:tplc="08090003" w:tentative="1">
+      <w:start w:val="1"/>
+      <w:numFmt w:val="bullet"/>
+      <w:lvlText w:val="o"/>
+      <w:lvlJc w:val="left"/>
+      <w:pPr>
+        <w:ind w:left="4320" w:hanging="360"/>
+      </w:pPr>
+      <w:rPr>
+        <w:rFonts w:ascii="Courier New" w:hAnsi="Courier New" w:cs="Courier New" w:hint="default"/>
+      </w:rPr>
+    </w:lvl>
+    <w:lvl w:ilvl="5" w:tplc="08090005" w:tentative="1">
+      <w:start w:val="1"/>
+      <w:numFmt w:val="bullet"/>
+      <w:lvlText w:val=""/>
+      <w:lvlJc w:val="left"/>
+      <w:pPr>
+        <w:ind w:left="5040" w:hanging="360"/>
+      </w:pPr>
+      <w:rPr>
+        <w:rFonts w:ascii="Wingdings" w:hAnsi="Wingdings" w:hint="default"/>
+      </w:rPr>
+    </w:lvl>
+    <w:lvl w:ilvl="6" w:tplc="08090001" w:tentative="1">
+      <w:start w:val="1"/>
+      <w:numFmt w:val="bullet"/>
+      <w:lvlText w:val=""/>
+      <w:lvlJc w:val="left"/>
+      <w:pPr>
+        <w:ind w:left="5760" w:hanging="360"/>
+      </w:pPr>
+      <w:rPr>
+        <w:rFonts w:ascii="Symbol" w:hAnsi="Symbol" w:hint="default"/>
+      </w:rPr>
+    </w:lvl>
+    <w:lvl w:ilvl="7" w:tplc="08090003" w:tentative="1">
+      <w:start w:val="1"/>
+      <w:numFmt w:val="bullet"/>
+      <w:lvlText w:val="o"/>
+      <w:lvlJc w:val="left"/>
+      <w:pPr>
+        <w:ind w:left="6480" w:hanging="360"/>
+      </w:pPr>
+      <w:rPr>
+        <w:rFonts w:ascii="Courier New" w:hAnsi="Courier New" w:cs="Courier New" w:hint="default"/>
+      </w:rPr>
+    </w:lvl>
+    <w:lvl w:ilvl="8" w:tplc="08090005" w:tentative="1">
+      <w:start w:val="1"/>
+      <w:numFmt w:val="bullet"/>
+      <w:lvlText w:val=""/>
+      <w:lvlJc w:val="left"/>
+      <w:pPr>
+        <w:ind w:left="7200" w:hanging="360"/>
+      </w:pPr>
+      <w:rPr>
+        <w:rFonts w:ascii="Wingdings" w:hAnsi="Wingdings" w:hint="default"/>
+      </w:rPr>
+    </w:lvl>
+  </w:abstractNum>
+  <w:abstractNum w:abstractNumId="6" w15:restartNumberingAfterBreak="0">
+    <w:nsid w:val="56122B59"/>
+    <w:multiLevelType w:val="hybridMultilevel"/>
+    <w:tmpl w:val="76DA25AA"/>
+    <w:lvl w:ilvl="0" w:tplc="08090001">
+      <w:start w:val="1"/>
+      <w:numFmt w:val="bullet"/>
+      <w:lvlText w:val=""/>
+      <w:lvlJc w:val="left"/>
+      <w:pPr>
+        <w:ind w:left="720" w:hanging="360"/>
+      </w:pPr>
+      <w:rPr>
+        <w:rFonts w:ascii="Symbol" w:hAnsi="Symbol" w:hint="default"/>
+      </w:rPr>
+    </w:lvl>
+    <w:lvl w:ilvl="1" w:tplc="08090003" w:tentative="1">
+      <w:start w:val="1"/>
+      <w:numFmt w:val="bullet"/>
+      <w:lvlText w:val="o"/>
+      <w:lvlJc w:val="left"/>
+      <w:pPr>
+        <w:ind w:left="1440" w:hanging="360"/>
+      </w:pPr>
+      <w:rPr>
+        <w:rFonts w:ascii="Courier New" w:hAnsi="Courier New" w:cs="Courier New" w:hint="default"/>
+      </w:rPr>
+    </w:lvl>
+    <w:lvl w:ilvl="2" w:tplc="08090005" w:tentative="1">
+      <w:start w:val="1"/>
+      <w:numFmt w:val="bullet"/>
+      <w:lvlText w:val=""/>
+      <w:lvlJc w:val="left"/>
+      <w:pPr>
+        <w:ind w:left="2160" w:hanging="360"/>
+      </w:pPr>
+      <w:rPr>
+        <w:rFonts w:ascii="Wingdings" w:hAnsi="Wingdings" w:hint="default"/>
+      </w:rPr>
+    </w:lvl>
+    <w:lvl w:ilvl="3" w:tplc="08090001" w:tentative="1">
+      <w:start w:val="1"/>
+      <w:numFmt w:val="bullet"/>
+      <w:lvlText w:val=""/>
+      <w:lvlJc w:val="left"/>
+      <w:pPr>
+        <w:ind w:left="2880" w:hanging="360"/>
+      </w:pPr>
+      <w:rPr>
+        <w:rFonts w:ascii="Symbol" w:hAnsi="Symbol" w:hint="default"/>
+      </w:rPr>
+    </w:lvl>
+    <w:lvl w:ilvl="4" w:tplc="08090003" w:tentative="1">
+      <w:start w:val="1"/>
+      <w:numFmt w:val="bullet"/>
+      <w:lvlText w:val="o"/>
+      <w:lvlJc w:val="left"/>
+      <w:pPr>
+        <w:ind w:left="3600" w:hanging="360"/>
+      </w:pPr>
+      <w:rPr>
+        <w:rFonts w:ascii="Courier New" w:hAnsi="Courier New" w:cs="Courier New" w:hint="default"/>
+      </w:rPr>
+    </w:lvl>
+    <w:lvl w:ilvl="5" w:tplc="08090005" w:tentative="1">
+      <w:start w:val="1"/>
+      <w:numFmt w:val="bullet"/>
+      <w:lvlText w:val=""/>
+      <w:lvlJc w:val="left"/>
+      <w:pPr>
+        <w:ind w:left="4320" w:hanging="360"/>
+      </w:pPr>
+      <w:rPr>
+        <w:rFonts w:ascii="Wingdings" w:hAnsi="Wingdings" w:hint="default"/>
+      </w:rPr>
+    </w:lvl>
+    <w:lvl w:ilvl="6" w:tplc="08090001" w:tentative="1">
+      <w:start w:val="1"/>
+      <w:numFmt w:val="bullet"/>
+      <w:lvlText w:val=""/>
+      <w:lvlJc w:val="left"/>
+      <w:pPr>
+        <w:ind w:left="5040" w:hanging="360"/>
+      </w:pPr>
+      <w:rPr>
+        <w:rFonts w:ascii="Symbol" w:hAnsi="Symbol" w:hint="default"/>
+      </w:rPr>
+    </w:lvl>
+    <w:lvl w:ilvl="7" w:tplc="08090003" w:tentative="1">
+      <w:start w:val="1"/>
+      <w:numFmt w:val="bullet"/>
+      <w:lvlText w:val="o"/>
+      <w:lvlJc w:val="left"/>
+      <w:pPr>
+        <w:ind w:left="5760" w:hanging="360"/>
+      </w:pPr>
+      <w:rPr>
+        <w:rFonts w:ascii="Courier New" w:hAnsi="Courier New" w:cs="Courier New" w:hint="default"/>
+      </w:rPr>
+    </w:lvl>
+    <w:lvl w:ilvl="8" w:tplc="08090005" w:tentative="1">
+      <w:start w:val="1"/>
+      <w:numFmt w:val="bullet"/>
+      <w:lvlText w:val=""/>
+      <w:lvlJc w:val="left"/>
+      <w:pPr>
+        <w:ind w:left="6480" w:hanging="360"/>
+      </w:pPr>
+      <w:rPr>
+        <w:rFonts w:ascii="Wingdings" w:hAnsi="Wingdings" w:hint="default"/>
+      </w:rPr>
+    </w:lvl>
+  </w:abstractNum>
+  <w:abstractNum w:abstractNumId="7" w15:restartNumberingAfterBreak="0">
     <w:nsid w:val="6B3B1284"/>
     <w:multiLevelType w:val="hybridMultilevel"/>
     <w:tmpl w:val="1E2A8112"/>
@@ -698,8 +1807,145 @@
       </w:rPr>
     </w:lvl>
   </w:abstractNum>
+  <w:abstractNum w:abstractNumId="8" w15:restartNumberingAfterBreak="0">
+    <w:nsid w:val="773C78D9"/>
+    <w:multiLevelType w:val="hybridMultilevel"/>
+    <w:tmpl w:val="1AE4F94A"/>
+    <w:lvl w:ilvl="0" w:tplc="08090001">
+      <w:start w:val="1"/>
+      <w:numFmt w:val="bullet"/>
+      <w:lvlText w:val=""/>
+      <w:lvlJc w:val="left"/>
+      <w:pPr>
+        <w:ind w:left="720" w:hanging="360"/>
+      </w:pPr>
+      <w:rPr>
+        <w:rFonts w:ascii="Symbol" w:hAnsi="Symbol" w:hint="default"/>
+      </w:rPr>
+    </w:lvl>
+    <w:lvl w:ilvl="1" w:tplc="08090003" w:tentative="1">
+      <w:start w:val="1"/>
+      <w:numFmt w:val="bullet"/>
+      <w:lvlText w:val="o"/>
+      <w:lvlJc w:val="left"/>
+      <w:pPr>
+        <w:ind w:left="1440" w:hanging="360"/>
+      </w:pPr>
+      <w:rPr>
+        <w:rFonts w:ascii="Courier New" w:hAnsi="Courier New" w:cs="Courier New" w:hint="default"/>
+      </w:rPr>
+    </w:lvl>
+    <w:lvl w:ilvl="2" w:tplc="08090005" w:tentative="1">
+      <w:start w:val="1"/>
+      <w:numFmt w:val="bullet"/>
+      <w:lvlText w:val=""/>
+      <w:lvlJc w:val="left"/>
+      <w:pPr>
+        <w:ind w:left="2160" w:hanging="360"/>
+      </w:pPr>
+      <w:rPr>
+        <w:rFonts w:ascii="Wingdings" w:hAnsi="Wingdings" w:hint="default"/>
+      </w:rPr>
+    </w:lvl>
+    <w:lvl w:ilvl="3" w:tplc="08090001" w:tentative="1">
+      <w:start w:val="1"/>
+      <w:numFmt w:val="bullet"/>
+      <w:lvlText w:val=""/>
+      <w:lvlJc w:val="left"/>
+      <w:pPr>
+        <w:ind w:left="2880" w:hanging="360"/>
+      </w:pPr>
+      <w:rPr>
+        <w:rFonts w:ascii="Symbol" w:hAnsi="Symbol" w:hint="default"/>
+      </w:rPr>
+    </w:lvl>
+    <w:lvl w:ilvl="4" w:tplc="08090003" w:tentative="1">
+      <w:start w:val="1"/>
+      <w:numFmt w:val="bullet"/>
+      <w:lvlText w:val="o"/>
+      <w:lvlJc w:val="left"/>
+      <w:pPr>
+        <w:ind w:left="3600" w:hanging="360"/>
+      </w:pPr>
+      <w:rPr>
+        <w:rFonts w:ascii="Courier New" w:hAnsi="Courier New" w:cs="Courier New" w:hint="default"/>
+      </w:rPr>
+    </w:lvl>
+    <w:lvl w:ilvl="5" w:tplc="08090005" w:tentative="1">
+      <w:start w:val="1"/>
+      <w:numFmt w:val="bullet"/>
+      <w:lvlText w:val=""/>
+      <w:lvlJc w:val="left"/>
+      <w:pPr>
+        <w:ind w:left="4320" w:hanging="360"/>
+      </w:pPr>
+      <w:rPr>
+        <w:rFonts w:ascii="Wingdings" w:hAnsi="Wingdings" w:hint="default"/>
+      </w:rPr>
+    </w:lvl>
+    <w:lvl w:ilvl="6" w:tplc="08090001" w:tentative="1">
+      <w:start w:val="1"/>
+      <w:numFmt w:val="bullet"/>
+      <w:lvlText w:val=""/>
+      <w:lvlJc w:val="left"/>
+      <w:pPr>
+        <w:ind w:left="5040" w:hanging="360"/>
+      </w:pPr>
+      <w:rPr>
+        <w:rFonts w:ascii="Symbol" w:hAnsi="Symbol" w:hint="default"/>
+      </w:rPr>
+    </w:lvl>
+    <w:lvl w:ilvl="7" w:tplc="08090003" w:tentative="1">
+      <w:start w:val="1"/>
+      <w:numFmt w:val="bullet"/>
+      <w:lvlText w:val="o"/>
+      <w:lvlJc w:val="left"/>
+      <w:pPr>
+        <w:ind w:left="5760" w:hanging="360"/>
+      </w:pPr>
+      <w:rPr>
+        <w:rFonts w:ascii="Courier New" w:hAnsi="Courier New" w:cs="Courier New" w:hint="default"/>
+      </w:rPr>
+    </w:lvl>
+    <w:lvl w:ilvl="8" w:tplc="08090005" w:tentative="1">
+      <w:start w:val="1"/>
+      <w:numFmt w:val="bullet"/>
+      <w:lvlText w:val=""/>
+      <w:lvlJc w:val="left"/>
+      <w:pPr>
+        <w:ind w:left="6480" w:hanging="360"/>
+      </w:pPr>
+      <w:rPr>
+        <w:rFonts w:ascii="Wingdings" w:hAnsi="Wingdings" w:hint="default"/>
+      </w:rPr>
+    </w:lvl>
+  </w:abstractNum>
   <w:num w:numId="1">
+    <w:abstractNumId w:val="7"/>
+  </w:num>
+  <w:num w:numId="2">
+    <w:abstractNumId w:val="5"/>
+  </w:num>
+  <w:num w:numId="3">
+    <w:abstractNumId w:val="2"/>
+  </w:num>
+  <w:num w:numId="4">
     <w:abstractNumId w:val="0"/>
+  </w:num>
+  <w:num w:numId="5">
+    <w:abstractNumId w:val="8"/>
+  </w:num>
+  <w:num w:numId="6">
+    <w:abstractNumId w:val="6"/>
+  </w:num>
+  <w:num w:numId="7">
+    <w:abstractNumId w:val="3"/>
+  </w:num>
+  <w:num w:numId="8">
+    <w:abstractNumId w:val="1"/>
+  </w:num>
+  <w:num w:numId="9">
+    <w:abstractNumId w:val="4"/>
   </w:num>
 </w:numbering>
 </file>
@@ -1140,6 +2386,29 @@
       <w:contextualSpacing/>
     </w:pPr>
   </w:style>
+  <w:style w:type="character" w:styleId="Hyperlink">
+    <w:name w:val="Hyperlink"/>
+    <w:basedOn w:val="DefaultParagraphFont"/>
+    <w:uiPriority w:val="99"/>
+    <w:unhideWhenUsed/>
+    <w:rsid w:val="00782C36"/>
+    <w:rPr>
+      <w:color w:val="0563C1" w:themeColor="hyperlink"/>
+      <w:u w:val="single"/>
+    </w:rPr>
+  </w:style>
+  <w:style w:type="character" w:styleId="UnresolvedMention">
+    <w:name w:val="Unresolved Mention"/>
+    <w:basedOn w:val="DefaultParagraphFont"/>
+    <w:uiPriority w:val="99"/>
+    <w:semiHidden/>
+    <w:unhideWhenUsed/>
+    <w:rsid w:val="00782C36"/>
+    <w:rPr>
+      <w:color w:val="808080"/>
+      <w:shd w:val="clear" w:color="auto" w:fill="E6E6E6"/>
+    </w:rPr>
+  </w:style>
 </w:styles>
 </file>
 
@@ -1409,7 +2678,7 @@
 </file>
 
 <file path=customXml/itemProps1.xml><?xml version="1.0" encoding="utf-8"?>
-<ds:datastoreItem xmlns:ds="http://schemas.openxmlformats.org/officeDocument/2006/customXml" ds:itemID="{6C884C2D-A70F-42AE-9AFE-A41FEAE4C787}">
+<ds:datastoreItem xmlns:ds="http://schemas.openxmlformats.org/officeDocument/2006/customXml" ds:itemID="{B0E2848F-D8D9-4FB5-9D4A-3C4D0ADCDD08}">
   <ds:schemaRefs>
     <ds:schemaRef ds:uri="http://schemas.openxmlformats.org/officeDocument/2006/bibliography"/>
   </ds:schemaRefs>

</xml_diff>

<commit_message>
Elemental game breakdown. Two moodboards added.
</commit_message>
<xml_diff>
--- a/Research/Joseph/Batch Game/Batch game - Core game loop, challenges.docx
+++ b/Research/Joseph/Batch Game/Batch game - Core game loop, challenges.docx
@@ -153,10 +153,16 @@
     </w:p>
     <w:p>
       <w:r>
-        <w:t>Another issue with space is that, within the element game, elements may react if they are too close to each other, and so you must use space wisely to ensure that your procedure doesn’t route conflicting elements too close to eachother.</w:t>
+        <w:t>Another issue with space is that, within the element game, elements may react if they are too close to each other, and so you must use space wisely to ensure that your procedure doesn’t route conflicting elements too close to each</w:t>
+      </w:r>
+      <w:r>
+        <w:t xml:space="preserve"> </w:t>
       </w:r>
       <w:bookmarkStart w:id="0" w:name="_GoBack"/>
       <w:bookmarkEnd w:id="0"/>
+      <w:r>
+        <w:t>other.</w:t>
+      </w:r>
     </w:p>
     <w:p>
       <w:r>
@@ -210,7 +216,6 @@
         <w:t>For example: in the context of a restaurant, you may need to create a solution that can output a meal once every 20 seconds. If your solution takes 30 seconds, then you need to look at how you can improve your solution.</w:t>
       </w:r>
     </w:p>
-    <w:p/>
     <w:p>
       <w:pPr>
         <w:rPr>
@@ -381,8 +386,6 @@
       </w:r>
       <w:r>
         <w:br/>
-      </w:r>
-      <w:r>
         <w:t>A “conveyer belt” is used to transport elements from one location to another. These are placed often in long string as can be seen above in Fig1.</w:t>
       </w:r>
     </w:p>
@@ -472,19 +475,10 @@
       </w:r>
     </w:p>
     <w:p/>
-    <w:p/>
-    <w:p/>
-    <w:p>
-      <w:r>
-        <w:rPr>
-          <w:b/>
-        </w:rPr>
-        <w:t>Restaurant specific:</w:t>
-      </w:r>
-    </w:p>
-    <w:p>
-      <w:r>
-        <w:t>Movement</w:t>
+    <w:p>
+      <w:r>
+        <w:lastRenderedPageBreak/>
+        <w:t>Reaction</w:t>
       </w:r>
     </w:p>
     <w:p>
@@ -496,12 +490,151 @@
         </w:numPr>
       </w:pPr>
       <w:r>
-        <w:t>Conveyer belt</w:t>
-      </w:r>
-    </w:p>
-    <w:p>
-      <w:r>
-        <w:t>Combination / Separation</w:t>
+        <w:t>Conflicting elements can react when they are too close to each other</w:t>
+      </w:r>
+      <w:r>
+        <w:br/>
+        <w:t>Two elements that conflict with each other may be traveling along nearby paths and as such react with each other – this could affect their purity levels or cause one of the elements to be destroyed.</w:t>
+      </w:r>
+    </w:p>
+    <w:p/>
+    <w:p>
+      <w:r>
+        <w:rPr>
+          <w:b/>
+        </w:rPr>
+        <w:t>Element game specific:</w:t>
+      </w:r>
+    </w:p>
+    <w:p>
+      <w:r>
+        <w:t>Movement</w:t>
+      </w:r>
+    </w:p>
+    <w:p>
+      <w:pPr>
+        <w:pStyle w:val="ListParagraph"/>
+        <w:numPr>
+          <w:ilvl w:val="0"/>
+          <w:numId w:val="8"/>
+        </w:numPr>
+      </w:pPr>
+      <w:r>
+        <w:t>Energy path</w:t>
+      </w:r>
+      <w:r>
+        <w:br/>
+        <w:t>A path for which elements will follow. Works like a conveyer belt.</w:t>
+      </w:r>
+    </w:p>
+    <w:p>
+      <w:r>
+        <w:t>Combination/Separation</w:t>
+      </w:r>
+    </w:p>
+    <w:p>
+      <w:pPr>
+        <w:pStyle w:val="ListParagraph"/>
+        <w:numPr>
+          <w:ilvl w:val="0"/>
+          <w:numId w:val="8"/>
+        </w:numPr>
+      </w:pPr>
+      <w:r>
+        <w:t>Compound</w:t>
+      </w:r>
+      <w:r>
+        <w:br/>
+        <w:t>Takes in multiple ingredients, spits out a compound</w:t>
+      </w:r>
+      <w:r>
+        <w:br/>
+        <w:t>(E.g. water + earth -&gt; mud)</w:t>
+      </w:r>
+    </w:p>
+    <w:p>
+      <w:pPr>
+        <w:pStyle w:val="ListParagraph"/>
+        <w:numPr>
+          <w:ilvl w:val="0"/>
+          <w:numId w:val="8"/>
+        </w:numPr>
+      </w:pPr>
+      <w:r>
+        <w:t>Separator</w:t>
+      </w:r>
+      <w:r>
+        <w:br/>
+        <w:t>Takes in a compound, spits out its ingredients</w:t>
+      </w:r>
+      <w:r>
+        <w:br/>
+        <w:t>(mud -&gt; water + earth)</w:t>
+      </w:r>
+    </w:p>
+    <w:p>
+      <w:r>
+        <w:t>Conversion</w:t>
+      </w:r>
+    </w:p>
+    <w:p>
+      <w:pPr>
+        <w:pStyle w:val="ListParagraph"/>
+        <w:numPr>
+          <w:ilvl w:val="0"/>
+          <w:numId w:val="9"/>
+        </w:numPr>
+      </w:pPr>
+      <w:r>
+        <w:t>Conversion</w:t>
+      </w:r>
+      <w:r>
+        <w:br/>
+        <w:t>Likely should require an additional cost</w:t>
+      </w:r>
+      <w:r>
+        <w:br/>
+        <w:t>Limited as to what can convert into what</w:t>
+      </w:r>
+      <w:r>
+        <w:br/>
+        <w:t>(E.g. water-&gt;Ice)</w:t>
+      </w:r>
+    </w:p>
+    <w:p/>
+    <w:p>
+      <w:r>
+        <w:t>Element/ingredient stat micro-management</w:t>
+      </w:r>
+    </w:p>
+    <w:p>
+      <w:pPr>
+        <w:pStyle w:val="ListParagraph"/>
+        <w:numPr>
+          <w:ilvl w:val="0"/>
+          <w:numId w:val="9"/>
+        </w:numPr>
+      </w:pPr>
+      <w:r>
+        <w:t>Purifier</w:t>
+      </w:r>
+      <w:r>
+        <w:br/>
+        <w:t>Elements may need to be pure enough in order to be converted. If they interact with too many other elements close by it can disrupt their purity.</w:t>
+      </w:r>
+    </w:p>
+    <w:p/>
+    <w:p>
+      <w:r>
+        <w:rPr>
+          <w:b/>
+        </w:rPr>
+        <w:t>Restaurant specific:</w:t>
+      </w:r>
+    </w:p>
+    <w:p>
+      <w:r>
+        <w:t>Movement</w:t>
       </w:r>
     </w:p>
     <w:p>
@@ -513,12 +646,12 @@
         </w:numPr>
       </w:pPr>
       <w:r>
-        <w:t>Mixer</w:t>
-      </w:r>
-    </w:p>
-    <w:p>
-      <w:r>
-        <w:t>Conversion</w:t>
+        <w:t>Conveyer belt</w:t>
+      </w:r>
+    </w:p>
+    <w:p>
+      <w:r>
+        <w:t>Combination / Separation</w:t>
       </w:r>
     </w:p>
     <w:p>
@@ -530,11 +663,12 @@
         </w:numPr>
       </w:pPr>
       <w:r>
-        <w:t>Chopper</w:t>
-      </w:r>
-      <w:r>
-        <w:br/>
-        <w:t>(E.g. carrot -&gt; carrot slices)</w:t>
+        <w:t>Mixer</w:t>
+      </w:r>
+    </w:p>
+    <w:p>
+      <w:r>
+        <w:t>Conversion</w:t>
       </w:r>
     </w:p>
     <w:p>
@@ -546,11 +680,11 @@
         </w:numPr>
       </w:pPr>
       <w:r>
-        <w:t>Boiler</w:t>
+        <w:t>Chopper</w:t>
       </w:r>
       <w:r>
         <w:br/>
-        <w:t>(E.g. egg -&gt; boiled egg)</w:t>
+        <w:t>(E.g. carrot -&gt; carrot slices)</w:t>
       </w:r>
     </w:p>
     <w:p>
@@ -562,11 +696,12 @@
         </w:numPr>
       </w:pPr>
       <w:r>
-        <w:t>Masher</w:t>
+        <w:lastRenderedPageBreak/>
+        <w:t>Boiler</w:t>
       </w:r>
       <w:r>
         <w:br/>
-        <w:t>(E.g. potato -&gt; mashed potato)</w:t>
+        <w:t>(E.g. egg -&gt; boiled egg)</w:t>
       </w:r>
     </w:p>
     <w:p>
@@ -578,6 +713,22 @@
         </w:numPr>
       </w:pPr>
       <w:r>
+        <w:t>Masher</w:t>
+      </w:r>
+      <w:r>
+        <w:br/>
+        <w:t>(E.g. potato -&gt; mashed potato)</w:t>
+      </w:r>
+    </w:p>
+    <w:p>
+      <w:pPr>
+        <w:pStyle w:val="ListParagraph"/>
+        <w:numPr>
+          <w:ilvl w:val="0"/>
+          <w:numId w:val="5"/>
+        </w:numPr>
+      </w:pPr>
+      <w:r>
         <w:t>Oven</w:t>
       </w:r>
       <w:r>
@@ -620,138 +771,6 @@
       <w:r>
         <w:br/>
         <w:t>(Warms food up)</w:t>
-      </w:r>
-    </w:p>
-    <w:p/>
-    <w:p>
-      <w:r>
-        <w:rPr>
-          <w:b/>
-        </w:rPr>
-        <w:t>Element game specific:</w:t>
-      </w:r>
-    </w:p>
-    <w:p>
-      <w:r>
-        <w:t>Movement</w:t>
-      </w:r>
-    </w:p>
-    <w:p>
-      <w:pPr>
-        <w:pStyle w:val="ListParagraph"/>
-        <w:numPr>
-          <w:ilvl w:val="0"/>
-          <w:numId w:val="8"/>
-        </w:numPr>
-      </w:pPr>
-      <w:r>
-        <w:t>Energy path</w:t>
-      </w:r>
-      <w:r>
-        <w:br/>
-        <w:t>A path for which elements will follow. Works like a conveyer belt.</w:t>
-      </w:r>
-    </w:p>
-    <w:p>
-      <w:r>
-        <w:t>Combination/Separation</w:t>
-      </w:r>
-    </w:p>
-    <w:p>
-      <w:pPr>
-        <w:pStyle w:val="ListParagraph"/>
-        <w:numPr>
-          <w:ilvl w:val="0"/>
-          <w:numId w:val="8"/>
-        </w:numPr>
-      </w:pPr>
-      <w:r>
-        <w:t>Compound</w:t>
-      </w:r>
-      <w:r>
-        <w:br/>
-        <w:t>Takes in multiple ingredients, spits out a compound</w:t>
-      </w:r>
-      <w:r>
-        <w:br/>
-        <w:t>(E.g. water + earth -&gt; mud)</w:t>
-      </w:r>
-    </w:p>
-    <w:p>
-      <w:pPr>
-        <w:pStyle w:val="ListParagraph"/>
-        <w:numPr>
-          <w:ilvl w:val="0"/>
-          <w:numId w:val="8"/>
-        </w:numPr>
-      </w:pPr>
-      <w:r>
-        <w:t>Separator</w:t>
-      </w:r>
-      <w:r>
-        <w:br/>
-        <w:t>Takes in a compound, spits out its ingredients</w:t>
-      </w:r>
-      <w:r>
-        <w:br/>
-        <w:t>(mud -&gt; water + earth)</w:t>
-      </w:r>
-    </w:p>
-    <w:p>
-      <w:r>
-        <w:t>Conversion</w:t>
-      </w:r>
-    </w:p>
-    <w:p>
-      <w:pPr>
-        <w:pStyle w:val="ListParagraph"/>
-        <w:numPr>
-          <w:ilvl w:val="0"/>
-          <w:numId w:val="9"/>
-        </w:numPr>
-      </w:pPr>
-      <w:r>
-        <w:t>Conversion</w:t>
-      </w:r>
-      <w:r>
-        <w:br/>
-        <w:t>Likely should require an additional cost</w:t>
-      </w:r>
-      <w:r>
-        <w:br/>
-      </w:r>
-      <w:r>
-        <w:lastRenderedPageBreak/>
-        <w:t>Limited as to what can convert into what</w:t>
-      </w:r>
-      <w:r>
-        <w:br/>
-        <w:t>(E.g. water-&gt;Ice)</w:t>
-      </w:r>
-    </w:p>
-    <w:p/>
-    <w:p>
-      <w:r>
-        <w:t>Element/ingredient stat micro-management</w:t>
-      </w:r>
-    </w:p>
-    <w:p>
-      <w:pPr>
-        <w:pStyle w:val="ListParagraph"/>
-        <w:numPr>
-          <w:ilvl w:val="0"/>
-          <w:numId w:val="9"/>
-        </w:numPr>
-      </w:pPr>
-      <w:r>
-        <w:t>Purifier</w:t>
-      </w:r>
-      <w:r>
-        <w:br/>
-        <w:t xml:space="preserve">Elements may need to be pure enough in order to be converted. If they interact with too many other elements close </w:t>
-      </w:r>
-      <w:r>
-        <w:t>by it can disrupt their purity.</w:t>
       </w:r>
     </w:p>
     <w:p/>
@@ -1810,7 +1829,7 @@
   <w:abstractNum w:abstractNumId="8" w15:restartNumberingAfterBreak="0">
     <w:nsid w:val="773C78D9"/>
     <w:multiLevelType w:val="hybridMultilevel"/>
-    <w:tmpl w:val="1AE4F94A"/>
+    <w:tmpl w:val="A554052C"/>
     <w:lvl w:ilvl="0" w:tplc="08090001">
       <w:start w:val="1"/>
       <w:numFmt w:val="bullet"/>
@@ -2678,7 +2697,7 @@
 </file>
 
 <file path=customXml/itemProps1.xml><?xml version="1.0" encoding="utf-8"?>
-<ds:datastoreItem xmlns:ds="http://schemas.openxmlformats.org/officeDocument/2006/customXml" ds:itemID="{B0E2848F-D8D9-4FB5-9D4A-3C4D0ADCDD08}">
+<ds:datastoreItem xmlns:ds="http://schemas.openxmlformats.org/officeDocument/2006/customXml" ds:itemID="{521C1812-C3C3-4981-958E-633CF716B3D2}">
   <ds:schemaRefs>
     <ds:schemaRef ds:uri="http://schemas.openxmlformats.org/officeDocument/2006/bibliography"/>
   </ds:schemaRefs>

</xml_diff>